<commit_message>
small changes to epilogue and some additions to scene brainstorm
</commit_message>
<xml_diff>
--- a/Writer_Retreat/Scene_Brainstorm.docx
+++ b/Writer_Retreat/Scene_Brainstorm.docx
@@ -909,6 +909,40 @@
           <w:sz w:val="28"/>
           <w:szCs w:val="28"/>
         </w:rPr>
+        <w:t xml:space="preserve">Iko and Zo have one last heart-wrenching scene that doesn’t end </w:t>
+      </w:r>
+      <w:r>
+        <w:rPr>
+          <w:sz w:val="28"/>
+          <w:szCs w:val="28"/>
+        </w:rPr>
+        <w:t>on good terms</w:t>
+      </w:r>
+      <w:r>
+        <w:rPr>
+          <w:sz w:val="28"/>
+          <w:szCs w:val="28"/>
+        </w:rPr>
+        <w:t>.</w:t>
+      </w:r>
+    </w:p>
+    <w:p>
+      <w:pPr>
+        <w:pStyle w:val="ListParagraph"/>
+        <w:numPr>
+          <w:ilvl w:val="0"/>
+          <w:numId w:val="1"/>
+        </w:numPr>
+        <w:rPr>
+          <w:sz w:val="28"/>
+          <w:szCs w:val="28"/>
+        </w:rPr>
+      </w:pPr>
+      <w:r>
+        <w:rPr>
+          <w:sz w:val="28"/>
+          <w:szCs w:val="28"/>
+        </w:rPr>
         <w:t>Adyn nearly blows up the dormitory, but the gang is able to stop him</w:t>
       </w:r>
       <w:r>
@@ -917,6 +951,66 @@
           <w:szCs w:val="28"/>
         </w:rPr>
         <w:t xml:space="preserve"> in time from making that mistake. </w:t>
+      </w:r>
+    </w:p>
+    <w:p>
+      <w:pPr>
+        <w:pStyle w:val="ListParagraph"/>
+        <w:numPr>
+          <w:ilvl w:val="0"/>
+          <w:numId w:val="1"/>
+        </w:numPr>
+        <w:rPr>
+          <w:sz w:val="28"/>
+          <w:szCs w:val="28"/>
+        </w:rPr>
+      </w:pPr>
+      <w:r>
+        <w:rPr>
+          <w:sz w:val="28"/>
+          <w:szCs w:val="28"/>
+        </w:rPr>
+        <w:t xml:space="preserve">Vylith agrees to sacrifice herself to scatter the alignment and save the Demons if it is necessary. </w:t>
+      </w:r>
+    </w:p>
+    <w:p>
+      <w:pPr>
+        <w:pStyle w:val="ListParagraph"/>
+        <w:numPr>
+          <w:ilvl w:val="0"/>
+          <w:numId w:val="1"/>
+        </w:numPr>
+        <w:rPr>
+          <w:sz w:val="28"/>
+          <w:szCs w:val="28"/>
+        </w:rPr>
+      </w:pPr>
+      <w:r>
+        <w:rPr>
+          <w:sz w:val="28"/>
+          <w:szCs w:val="28"/>
+        </w:rPr>
+        <w:t>In the final battle, Vylith is unable to complete the task, and Elyse steps in to do it instead. She sacrifices herself to blow up Electrum and begin the Scattering.</w:t>
+      </w:r>
+    </w:p>
+    <w:p>
+      <w:pPr>
+        <w:pStyle w:val="ListParagraph"/>
+        <w:numPr>
+          <w:ilvl w:val="0"/>
+          <w:numId w:val="1"/>
+        </w:numPr>
+        <w:rPr>
+          <w:sz w:val="28"/>
+          <w:szCs w:val="28"/>
+        </w:rPr>
+      </w:pPr>
+      <w:r>
+        <w:rPr>
+          <w:sz w:val="28"/>
+          <w:szCs w:val="28"/>
+        </w:rPr>
+        <w:t>Epilogue</w:t>
       </w:r>
     </w:p>
     <w:sectPr>

</xml_diff>